<commit_message>
database and mock data
</commit_message>
<xml_diff>
--- a/files/homework1/backend_database_homework1.docx
+++ b/files/homework1/backend_database_homework1.docx
@@ -14,6 +14,9 @@
       <w:r>
         <w:t>Database schema</w:t>
       </w:r>
+      <w:r>
+        <w:t xml:space="preserve"> (database = nusbank)</w:t>
+      </w:r>
     </w:p>
     <w:p>
       <w:pPr>
@@ -24,6 +27,10 @@
         </w:numPr>
       </w:pPr>
       <w:r>
+        <w:rPr>
+          <w:b/>
+          <w:bCs/>
+        </w:rPr>
         <w:t>Users</w:t>
       </w:r>
       <w:r>
@@ -38,9 +45,9 @@
         <w:tblLook w:val="04A0" w:firstRow="1" w:lastRow="0" w:firstColumn="1" w:lastColumn="0" w:noHBand="0" w:noVBand="1"/>
       </w:tblPr>
       <w:tblGrid>
-        <w:gridCol w:w="1656"/>
-        <w:gridCol w:w="1557"/>
-        <w:gridCol w:w="4367"/>
+        <w:gridCol w:w="1674"/>
+        <w:gridCol w:w="1446"/>
+        <w:gridCol w:w="4460"/>
       </w:tblGrid>
       <w:tr>
         <w:tc>
@@ -83,11 +90,12 @@
             <w:tcW w:w="1820" w:type="dxa"/>
           </w:tcPr>
           <w:p>
-            <w:proofErr w:type="spellStart"/>
-            <w:r>
-              <w:t>User_id</w:t>
-            </w:r>
-            <w:proofErr w:type="spellEnd"/>
+            <w:r>
+              <w:t>u</w:t>
+            </w:r>
+            <w:r>
+              <w:t>ser_id</w:t>
+            </w:r>
           </w:p>
         </w:tc>
         <w:tc>
@@ -107,6 +115,9 @@
           <w:p>
             <w:r>
               <w:t>User Unique number</w:t>
+            </w:r>
+            <w:r>
+              <w:t xml:space="preserve"> (PRIMARY KEY)</w:t>
             </w:r>
           </w:p>
         </w:tc>
@@ -118,7 +129,10 @@
           </w:tcPr>
           <w:p>
             <w:r>
-              <w:t>Name</w:t>
+              <w:t>n</w:t>
+            </w:r>
+            <w:r>
+              <w:t>ame</w:t>
             </w:r>
           </w:p>
         </w:tc>
@@ -127,13 +141,14 @@
             <w:tcW w:w="708" w:type="dxa"/>
           </w:tcPr>
           <w:p>
-            <w:proofErr w:type="gramStart"/>
             <w:r>
               <w:t>VARCHAR(</w:t>
             </w:r>
-            <w:proofErr w:type="gramEnd"/>
-            <w:r>
-              <w:t>256)</w:t>
+            <w:r>
+              <w:t>50</w:t>
+            </w:r>
+            <w:r>
+              <w:t>)</w:t>
             </w:r>
           </w:p>
         </w:tc>
@@ -142,11 +157,9 @@
             <w:tcW w:w="5052" w:type="dxa"/>
           </w:tcPr>
           <w:p>
-            <w:proofErr w:type="gramStart"/>
             <w:r>
               <w:t>User name</w:t>
             </w:r>
-            <w:proofErr w:type="gramEnd"/>
           </w:p>
         </w:tc>
       </w:tr>
@@ -157,7 +170,10 @@
           </w:tcPr>
           <w:p>
             <w:r>
-              <w:t>Mail</w:t>
+              <w:t>m</w:t>
+            </w:r>
+            <w:r>
+              <w:t>ail</w:t>
             </w:r>
           </w:p>
         </w:tc>
@@ -166,13 +182,14 @@
             <w:tcW w:w="708" w:type="dxa"/>
           </w:tcPr>
           <w:p>
-            <w:proofErr w:type="gramStart"/>
             <w:r>
               <w:t>VARCHAR(</w:t>
             </w:r>
-            <w:proofErr w:type="gramEnd"/>
-            <w:r>
-              <w:t>256)</w:t>
+            <w:r>
+              <w:t>50</w:t>
+            </w:r>
+            <w:r>
+              <w:t>)</w:t>
             </w:r>
           </w:p>
         </w:tc>
@@ -194,7 +211,10 @@
           </w:tcPr>
           <w:p>
             <w:r>
-              <w:t>Mobile</w:t>
+              <w:t>m</w:t>
+            </w:r>
+            <w:r>
+              <w:t>obile</w:t>
             </w:r>
           </w:p>
         </w:tc>
@@ -204,7 +224,7 @@
           </w:tcPr>
           <w:p>
             <w:r>
-              <w:t>INT</w:t>
+              <w:t>VARCHAR(50)</w:t>
             </w:r>
           </w:p>
         </w:tc>
@@ -225,11 +245,12 @@
             <w:tcW w:w="1820" w:type="dxa"/>
           </w:tcPr>
           <w:p>
-            <w:proofErr w:type="spellStart"/>
-            <w:r>
-              <w:t>Nric</w:t>
-            </w:r>
-            <w:proofErr w:type="spellEnd"/>
+            <w:r>
+              <w:t>n</w:t>
+            </w:r>
+            <w:r>
+              <w:t>ric</w:t>
+            </w:r>
           </w:p>
         </w:tc>
         <w:tc>
@@ -237,13 +258,8 @@
             <w:tcW w:w="708" w:type="dxa"/>
           </w:tcPr>
           <w:p>
-            <w:proofErr w:type="gramStart"/>
-            <w:r>
-              <w:t>VARCHAR(</w:t>
-            </w:r>
-            <w:proofErr w:type="gramEnd"/>
-            <w:r>
-              <w:t>50)</w:t>
+            <w:r>
+              <w:t>VARCHAR(50)</w:t>
             </w:r>
           </w:p>
         </w:tc>
@@ -268,6 +284,10 @@
         </w:numPr>
       </w:pPr>
       <w:r>
+        <w:rPr>
+          <w:b/>
+          <w:bCs/>
+        </w:rPr>
         <w:t>Accounts</w:t>
       </w:r>
       <w:r>
@@ -327,11 +347,12 @@
             <w:tcW w:w="1653" w:type="dxa"/>
           </w:tcPr>
           <w:p>
-            <w:proofErr w:type="spellStart"/>
-            <w:r>
-              <w:t>User_id</w:t>
-            </w:r>
-            <w:proofErr w:type="spellEnd"/>
+            <w:r>
+              <w:t>u</w:t>
+            </w:r>
+            <w:r>
+              <w:t>ser_id</w:t>
+            </w:r>
           </w:p>
         </w:tc>
         <w:tc>
@@ -351,6 +372,9 @@
           <w:p>
             <w:r>
               <w:t>User Unique number</w:t>
+            </w:r>
+            <w:r>
+              <w:t xml:space="preserve"> (FOREIGN KEY)</w:t>
             </w:r>
           </w:p>
         </w:tc>
@@ -361,11 +385,12 @@
             <w:tcW w:w="1653" w:type="dxa"/>
           </w:tcPr>
           <w:p>
-            <w:proofErr w:type="spellStart"/>
-            <w:r>
-              <w:t>Account_type</w:t>
-            </w:r>
-            <w:proofErr w:type="spellEnd"/>
+            <w:r>
+              <w:t>acct</w:t>
+            </w:r>
+            <w:r>
+              <w:t>_type</w:t>
+            </w:r>
           </w:p>
         </w:tc>
         <w:tc>
@@ -374,7 +399,7 @@
           </w:tcPr>
           <w:p>
             <w:r>
-              <w:t>INT</w:t>
+              <w:t>VARCHAR(25)</w:t>
             </w:r>
           </w:p>
         </w:tc>
@@ -384,7 +409,19 @@
           </w:tcPr>
           <w:p>
             <w:r>
-              <w:t>Type of account (saving/credit/etc)</w:t>
+              <w:t>Type of account (saving/</w:t>
+            </w:r>
+            <w:r>
+              <w:t>checking</w:t>
+            </w:r>
+            <w:r>
+              <w:t>/</w:t>
+            </w:r>
+            <w:r>
+              <w:t>creditcard</w:t>
+            </w:r>
+            <w:r>
+              <w:t>)</w:t>
             </w:r>
           </w:p>
         </w:tc>
@@ -395,11 +432,15 @@
             <w:tcW w:w="1653" w:type="dxa"/>
           </w:tcPr>
           <w:p>
-            <w:proofErr w:type="spellStart"/>
-            <w:r>
-              <w:t>Account_no</w:t>
-            </w:r>
-            <w:proofErr w:type="spellEnd"/>
+            <w:r>
+              <w:t>acct</w:t>
+            </w:r>
+            <w:r>
+              <w:t>_n</w:t>
+            </w:r>
+            <w:r>
+              <w:t>umber</w:t>
+            </w:r>
           </w:p>
         </w:tc>
         <w:tc>
@@ -407,6 +448,9 @@
             <w:tcW w:w="1584" w:type="dxa"/>
           </w:tcPr>
           <w:p>
+            <w:r>
+              <w:t>BIG</w:t>
+            </w:r>
             <w:r>
               <w:t>INT</w:t>
             </w:r>
@@ -430,7 +474,10 @@
           </w:tcPr>
           <w:p>
             <w:r>
-              <w:t>Balance</w:t>
+              <w:t>b</w:t>
+            </w:r>
+            <w:r>
+              <w:t>alance</w:t>
             </w:r>
           </w:p>
         </w:tc>
@@ -439,13 +486,8 @@
             <w:tcW w:w="1584" w:type="dxa"/>
           </w:tcPr>
           <w:p>
-            <w:proofErr w:type="gramStart"/>
-            <w:r>
-              <w:t>DECIMAL(</w:t>
-            </w:r>
-            <w:proofErr w:type="gramEnd"/>
-            <w:r>
-              <w:t>10,2)</w:t>
+            <w:r>
+              <w:t>DECIMAL(10,2)</w:t>
             </w:r>
           </w:p>
         </w:tc>
@@ -466,11 +508,12 @@
             <w:tcW w:w="1653" w:type="dxa"/>
           </w:tcPr>
           <w:p>
-            <w:proofErr w:type="spellStart"/>
-            <w:r>
-              <w:t>Date_created</w:t>
-            </w:r>
-            <w:proofErr w:type="spellEnd"/>
+            <w:r>
+              <w:t>d</w:t>
+            </w:r>
+            <w:r>
+              <w:t>ate_created</w:t>
+            </w:r>
           </w:p>
         </w:tc>
         <w:tc>
@@ -500,11 +543,12 @@
             <w:tcW w:w="1653" w:type="dxa"/>
           </w:tcPr>
           <w:p>
-            <w:proofErr w:type="spellStart"/>
-            <w:r>
-              <w:t>Max_limit</w:t>
-            </w:r>
-            <w:proofErr w:type="spellEnd"/>
+            <w:r>
+              <w:t>m</w:t>
+            </w:r>
+            <w:r>
+              <w:t>ax_limit</w:t>
+            </w:r>
           </w:p>
         </w:tc>
         <w:tc>
@@ -512,13 +556,8 @@
             <w:tcW w:w="1584" w:type="dxa"/>
           </w:tcPr>
           <w:p>
-            <w:proofErr w:type="gramStart"/>
-            <w:r>
-              <w:t>DECIMAL(</w:t>
-            </w:r>
-            <w:proofErr w:type="gramEnd"/>
-            <w:r>
-              <w:t>10,2)</w:t>
+            <w:r>
+              <w:t>DECIMAL(10,2)</w:t>
             </w:r>
           </w:p>
         </w:tc>
@@ -527,13 +566,8 @@
             <w:tcW w:w="4343" w:type="dxa"/>
           </w:tcPr>
           <w:p>
-            <w:proofErr w:type="spellStart"/>
-            <w:r>
-              <w:t>Widrawal</w:t>
-            </w:r>
-            <w:proofErr w:type="spellEnd"/>
-            <w:r>
-              <w:t xml:space="preserve"> limit</w:t>
+            <w:r>
+              <w:t>Widrawal limit</w:t>
             </w:r>
           </w:p>
         </w:tc>
@@ -554,10 +588,21 @@
         </w:numPr>
       </w:pPr>
       <w:r>
+        <w:rPr>
+          <w:b/>
+          <w:bCs/>
+        </w:rPr>
         <w:t>Transactions</w:t>
       </w:r>
       <w:r>
-        <w:t xml:space="preserve"> Table</w:t>
+        <w:rPr>
+          <w:b/>
+          <w:bCs/>
+        </w:rPr>
+        <w:t xml:space="preserve"> </w:t>
+      </w:r>
+      <w:r>
+        <w:t>Table</w:t>
       </w:r>
     </w:p>
     <w:tbl>
@@ -614,11 +659,9 @@
             <w:tcW w:w="1678" w:type="dxa"/>
           </w:tcPr>
           <w:p>
-            <w:proofErr w:type="spellStart"/>
-            <w:r>
-              <w:t>User_id</w:t>
-            </w:r>
-            <w:proofErr w:type="spellEnd"/>
+            <w:r>
+              <w:t>acct_number</w:t>
+            </w:r>
           </w:p>
         </w:tc>
         <w:tc>
@@ -627,6 +670,9 @@
           </w:tcPr>
           <w:p>
             <w:r>
+              <w:t>BIG</w:t>
+            </w:r>
+            <w:r>
               <w:t>INT</w:t>
             </w:r>
           </w:p>
@@ -637,7 +683,10 @@
           </w:tcPr>
           <w:p>
             <w:r>
-              <w:t>User Unique number</w:t>
+              <w:t>Account number</w:t>
+            </w:r>
+            <w:r>
+              <w:t xml:space="preserve"> (FOREIGN KEY)</w:t>
             </w:r>
           </w:p>
         </w:tc>
@@ -649,7 +698,10 @@
           </w:tcPr>
           <w:p>
             <w:r>
-              <w:t>date</w:t>
+              <w:t>i</w:t>
+            </w:r>
+            <w:r>
+              <w:t>d</w:t>
             </w:r>
           </w:p>
         </w:tc>
@@ -659,7 +711,10 @@
           </w:tcPr>
           <w:p>
             <w:r>
-              <w:t>DATETIME</w:t>
+              <w:t>BIG</w:t>
+            </w:r>
+            <w:r>
+              <w:t>INT</w:t>
             </w:r>
           </w:p>
         </w:tc>
@@ -669,7 +724,7 @@
           </w:tcPr>
           <w:p>
             <w:r>
-              <w:t>Transaction date</w:t>
+              <w:t>Transaction id</w:t>
             </w:r>
           </w:p>
         </w:tc>
@@ -681,7 +736,7 @@
           </w:tcPr>
           <w:p>
             <w:r>
-              <w:t>type</w:t>
+              <w:t>date</w:t>
             </w:r>
           </w:p>
         </w:tc>
@@ -691,7 +746,7 @@
           </w:tcPr>
           <w:p>
             <w:r>
-              <w:t>INT</w:t>
+              <w:t>DATETIME</w:t>
             </w:r>
           </w:p>
         </w:tc>
@@ -701,7 +756,7 @@
           </w:tcPr>
           <w:p>
             <w:r>
-              <w:t>Transaction type</w:t>
+              <w:t>Transaction date</w:t>
             </w:r>
           </w:p>
         </w:tc>
@@ -712,11 +767,9 @@
             <w:tcW w:w="1678" w:type="dxa"/>
           </w:tcPr>
           <w:p>
-            <w:proofErr w:type="spellStart"/>
-            <w:r>
-              <w:t>Account_no</w:t>
-            </w:r>
-            <w:proofErr w:type="spellEnd"/>
+            <w:r>
+              <w:t>type</w:t>
+            </w:r>
           </w:p>
         </w:tc>
         <w:tc>
@@ -725,7 +778,7 @@
           </w:tcPr>
           <w:p>
             <w:r>
-              <w:t>INT</w:t>
+              <w:t>VARCHAR(50)</w:t>
             </w:r>
           </w:p>
         </w:tc>
@@ -735,7 +788,19 @@
           </w:tcPr>
           <w:p>
             <w:r>
-              <w:t>Account number</w:t>
+              <w:t>Transaction type</w:t>
+            </w:r>
+            <w:r>
+              <w:t xml:space="preserve"> (grocery</w:t>
+            </w:r>
+            <w:r>
+              <w:t>/</w:t>
+            </w:r>
+            <w:r>
+              <w:t>food/</w:t>
+            </w:r>
+            <w:r>
+              <w:t>utility/retail/etc)</w:t>
             </w:r>
           </w:p>
         </w:tc>
@@ -747,7 +812,10 @@
           </w:tcPr>
           <w:p>
             <w:r>
-              <w:t>Amount</w:t>
+              <w:t>a</w:t>
+            </w:r>
+            <w:r>
+              <w:t>mount</w:t>
             </w:r>
           </w:p>
         </w:tc>
@@ -756,13 +824,8 @@
             <w:tcW w:w="1559" w:type="dxa"/>
           </w:tcPr>
           <w:p>
-            <w:proofErr w:type="gramStart"/>
-            <w:r>
-              <w:t>DECIMAL(</w:t>
-            </w:r>
-            <w:proofErr w:type="gramEnd"/>
-            <w:r>
-              <w:t>0,2)</w:t>
+            <w:r>
+              <w:t>DECIMAL(0,2)</w:t>
             </w:r>
           </w:p>
         </w:tc>
@@ -787,17 +850,13 @@
           <w:numId w:val="1"/>
         </w:numPr>
       </w:pPr>
-      <w:proofErr w:type="spellStart"/>
-      <w:r>
-        <w:t>Secure</w:t>
-      </w:r>
-      <w:r>
-        <w:t>d</w:t>
-      </w:r>
-      <w:r>
-        <w:t>_message</w:t>
-      </w:r>
-      <w:proofErr w:type="spellEnd"/>
+      <w:r>
+        <w:rPr>
+          <w:b/>
+          <w:bCs/>
+        </w:rPr>
+        <w:t>Messages</w:t>
+      </w:r>
       <w:r>
         <w:t xml:space="preserve"> Table</w:t>
       </w:r>
@@ -856,11 +915,12 @@
             <w:tcW w:w="1678" w:type="dxa"/>
           </w:tcPr>
           <w:p>
-            <w:proofErr w:type="spellStart"/>
-            <w:r>
-              <w:t>User_id</w:t>
-            </w:r>
-            <w:proofErr w:type="spellEnd"/>
+            <w:r>
+              <w:t>u</w:t>
+            </w:r>
+            <w:r>
+              <w:t>ser_id</w:t>
+            </w:r>
           </w:p>
         </w:tc>
         <w:tc>
@@ -880,6 +940,9 @@
           <w:p>
             <w:r>
               <w:t>User unique id</w:t>
+            </w:r>
+            <w:r>
+              <w:t xml:space="preserve"> (FOREIGN KEY)</w:t>
             </w:r>
           </w:p>
         </w:tc>
@@ -891,7 +954,7 @@
           </w:tcPr>
           <w:p>
             <w:r>
-              <w:t>Remark</w:t>
+              <w:t>id</w:t>
             </w:r>
           </w:p>
         </w:tc>
@@ -900,13 +963,8 @@
             <w:tcW w:w="1559" w:type="dxa"/>
           </w:tcPr>
           <w:p>
-            <w:proofErr w:type="gramStart"/>
-            <w:r>
-              <w:t>VARCHAR(</w:t>
-            </w:r>
-            <w:proofErr w:type="gramEnd"/>
-            <w:r>
-              <w:t>256)</w:t>
+            <w:r>
+              <w:t>INT</w:t>
             </w:r>
           </w:p>
         </w:tc>
@@ -916,7 +974,7 @@
           </w:tcPr>
           <w:p>
             <w:r>
-              <w:t>Message detail</w:t>
+              <w:t>Message Id</w:t>
             </w:r>
           </w:p>
         </w:tc>
@@ -928,7 +986,10 @@
           </w:tcPr>
           <w:p>
             <w:r>
-              <w:t>Date</w:t>
+              <w:t>d</w:t>
+            </w:r>
+            <w:r>
+              <w:t>ate</w:t>
             </w:r>
           </w:p>
         </w:tc>
@@ -949,6 +1010,44 @@
           <w:p>
             <w:r>
               <w:t>Date message composed</w:t>
+            </w:r>
+          </w:p>
+        </w:tc>
+      </w:tr>
+      <w:tr>
+        <w:tc>
+          <w:tcPr>
+            <w:tcW w:w="1678" w:type="dxa"/>
+          </w:tcPr>
+          <w:p>
+            <w:r>
+              <w:t>r</w:t>
+            </w:r>
+            <w:r>
+              <w:t>emark</w:t>
+            </w:r>
+          </w:p>
+        </w:tc>
+        <w:tc>
+          <w:tcPr>
+            <w:tcW w:w="1559" w:type="dxa"/>
+          </w:tcPr>
+          <w:p>
+            <w:r>
+              <w:t>TEXT</w:t>
+            </w:r>
+          </w:p>
+        </w:tc>
+        <w:tc>
+          <w:tcPr>
+            <w:tcW w:w="4343" w:type="dxa"/>
+          </w:tcPr>
+          <w:p>
+            <w:r>
+              <w:t>Message detail</w:t>
+            </w:r>
+            <w:r>
+              <w:t xml:space="preserve"> max 65535 chars</w:t>
             </w:r>
           </w:p>
         </w:tc>
@@ -1012,13 +1111,8 @@
         </w:numPr>
       </w:pPr>
       <w:r>
-        <w:t xml:space="preserve">Most frequent transaction </w:t>
-      </w:r>
-      <w:proofErr w:type="gramStart"/>
-      <w:r>
-        <w:t>type</w:t>
-      </w:r>
-      <w:proofErr w:type="gramEnd"/>
+        <w:t>Most frequent transaction type</w:t>
+      </w:r>
     </w:p>
     <w:p>
       <w:pPr>
@@ -1044,6 +1138,527 @@
         <w:t>Find user who had the most transaction (all transaction type) for each month</w:t>
       </w:r>
       <w:bookmarkEnd w:id="0"/>
+    </w:p>
+    <w:p/>
+    <w:p/>
+    <w:p>
+      <w:r>
+        <w:br w:type="page"/>
+      </w:r>
+    </w:p>
+    <w:p>
+      <w:r>
+        <w:lastRenderedPageBreak/>
+        <w:t>Sql</w:t>
+      </w:r>
+    </w:p>
+    <w:p/>
+    <w:p>
+      <w:pPr>
+        <w:pStyle w:val="ListParagraph"/>
+        <w:numPr>
+          <w:ilvl w:val="0"/>
+          <w:numId w:val="5"/>
+        </w:numPr>
+      </w:pPr>
+      <w:r>
+        <w:t>C</w:t>
+      </w:r>
+      <w:r>
+        <w:t>REATE</w:t>
+      </w:r>
+      <w:r>
+        <w:t xml:space="preserve"> </w:t>
+      </w:r>
+      <w:r>
+        <w:t>DATABASE nusbank;</w:t>
+      </w:r>
+    </w:p>
+    <w:p>
+      <w:pPr>
+        <w:pStyle w:val="ListParagraph"/>
+        <w:numPr>
+          <w:ilvl w:val="0"/>
+          <w:numId w:val="5"/>
+        </w:numPr>
+      </w:pPr>
+      <w:r>
+        <w:t>USE nusbank;</w:t>
+      </w:r>
+    </w:p>
+    <w:p>
+      <w:pPr>
+        <w:pStyle w:val="ListParagraph"/>
+        <w:numPr>
+          <w:ilvl w:val="0"/>
+          <w:numId w:val="5"/>
+        </w:numPr>
+      </w:pPr>
+      <w:r>
+        <w:t xml:space="preserve">CREATE TABLE users (user_id INT, name VARCHAR(50), mail VARCHAR(50), mobile </w:t>
+      </w:r>
+      <w:r>
+        <w:t>VARCHAR(50)</w:t>
+      </w:r>
+      <w:r>
+        <w:t>, nric VARCHAR(50));</w:t>
+      </w:r>
+    </w:p>
+    <w:p>
+      <w:pPr>
+        <w:pStyle w:val="ListParagraph"/>
+        <w:numPr>
+          <w:ilvl w:val="0"/>
+          <w:numId w:val="5"/>
+        </w:numPr>
+      </w:pPr>
+      <w:r>
+        <w:t>CREATE TABLE accounts (user_id INT, acct_type INT, acct_number INT, balance DECIMAL(10,2), date_created DATE, max_limit DECIMAL(10,2));</w:t>
+      </w:r>
+    </w:p>
+    <w:p>
+      <w:pPr>
+        <w:pStyle w:val="ListParagraph"/>
+        <w:numPr>
+          <w:ilvl w:val="0"/>
+          <w:numId w:val="5"/>
+        </w:numPr>
+      </w:pPr>
+      <w:r>
+        <w:t>CREATE TABLE transactions (acct_number INT, id INT, date DATETIME, type INT</w:t>
+      </w:r>
+      <w:r>
+        <w:t>, amount DECIMAL(10,2));</w:t>
+      </w:r>
+    </w:p>
+    <w:p>
+      <w:pPr>
+        <w:pStyle w:val="ListParagraph"/>
+        <w:numPr>
+          <w:ilvl w:val="0"/>
+          <w:numId w:val="5"/>
+        </w:numPr>
+      </w:pPr>
+      <w:r>
+        <w:t>CREATE TABLE messages (user_id INT, id INT, date DATETIME, remark TEXT);</w:t>
+      </w:r>
+    </w:p>
+    <w:p/>
+    <w:p>
+      <w:r>
+        <w:t>mysql&gt; SHOW VARIABLES LIKE "secure_file_priv";</w:t>
+      </w:r>
+    </w:p>
+    <w:p>
+      <w:r>
+        <w:t>+------------------+------------------------------------------------+</w:t>
+      </w:r>
+    </w:p>
+    <w:p>
+      <w:r>
+        <w:t>| Variable_name    | Value                                          |</w:t>
+      </w:r>
+    </w:p>
+    <w:p>
+      <w:r>
+        <w:t>+------------------+------------------------------------------------+</w:t>
+      </w:r>
+    </w:p>
+    <w:p>
+      <w:r>
+        <w:t>| secure_file_priv | C:\ProgramData\MySQL\MySQL Server 8.0\Uploads\ |</w:t>
+      </w:r>
+    </w:p>
+    <w:p>
+      <w:r>
+        <w:t>+------------------+------------------------------------------------+</w:t>
+      </w:r>
+    </w:p>
+    <w:p>
+      <w:r>
+        <w:t>1 row in set (0.00 sec)</w:t>
+      </w:r>
+    </w:p>
+    <w:p>
+      <w:r>
+        <w:t>Import csv file</w:t>
+      </w:r>
+    </w:p>
+    <w:p>
+      <w:pPr>
+        <w:tabs>
+          <w:tab w:val="left" w:pos="916"/>
+          <w:tab w:val="left" w:pos="1832"/>
+          <w:tab w:val="left" w:pos="2748"/>
+          <w:tab w:val="left" w:pos="3664"/>
+          <w:tab w:val="left" w:pos="4580"/>
+          <w:tab w:val="left" w:pos="5496"/>
+          <w:tab w:val="left" w:pos="6412"/>
+          <w:tab w:val="left" w:pos="7328"/>
+          <w:tab w:val="left" w:pos="8244"/>
+          <w:tab w:val="left" w:pos="9160"/>
+          <w:tab w:val="left" w:pos="10076"/>
+          <w:tab w:val="left" w:pos="10992"/>
+          <w:tab w:val="left" w:pos="11908"/>
+          <w:tab w:val="left" w:pos="12824"/>
+          <w:tab w:val="left" w:pos="13740"/>
+          <w:tab w:val="left" w:pos="14656"/>
+        </w:tabs>
+        <w:spacing w:after="0" w:line="240" w:lineRule="auto"/>
+        <w:rPr>
+          <w:rFonts w:ascii="Courier New" w:eastAsia="Times New Roman" w:hAnsi="Courier New" w:cs="Courier New"/>
+          <w:sz w:val="20"/>
+          <w:szCs w:val="20"/>
+          <w:lang w:eastAsia="en-SG"/>
+        </w:rPr>
+      </w:pPr>
+      <w:r>
+        <w:rPr>
+          <w:rFonts w:ascii="Courier New" w:eastAsia="Times New Roman" w:hAnsi="Courier New" w:cs="Courier New"/>
+          <w:sz w:val="20"/>
+          <w:szCs w:val="20"/>
+          <w:lang w:eastAsia="en-SG"/>
+        </w:rPr>
+        <w:t>LOAD DATA INFILE "</w:t>
+      </w:r>
+      <w:r>
+        <w:rPr>
+          <w:rFonts w:ascii="Courier New" w:eastAsia="Times New Roman" w:hAnsi="Courier New" w:cs="Courier New"/>
+          <w:sz w:val="20"/>
+          <w:szCs w:val="20"/>
+          <w:lang w:eastAsia="en-SG"/>
+        </w:rPr>
+        <w:t>E:\downloads\users.csv</w:t>
+      </w:r>
+      <w:r>
+        <w:rPr>
+          <w:rFonts w:ascii="Courier New" w:eastAsia="Times New Roman" w:hAnsi="Courier New" w:cs="Courier New"/>
+          <w:sz w:val="20"/>
+          <w:szCs w:val="20"/>
+          <w:lang w:eastAsia="en-SG"/>
+        </w:rPr>
+        <w:t>"</w:t>
+      </w:r>
+    </w:p>
+    <w:p>
+      <w:pPr>
+        <w:tabs>
+          <w:tab w:val="left" w:pos="916"/>
+          <w:tab w:val="left" w:pos="1832"/>
+          <w:tab w:val="left" w:pos="2748"/>
+          <w:tab w:val="left" w:pos="3664"/>
+          <w:tab w:val="left" w:pos="4580"/>
+          <w:tab w:val="left" w:pos="5496"/>
+          <w:tab w:val="left" w:pos="6412"/>
+          <w:tab w:val="left" w:pos="7328"/>
+          <w:tab w:val="left" w:pos="8244"/>
+          <w:tab w:val="left" w:pos="9160"/>
+          <w:tab w:val="left" w:pos="10076"/>
+          <w:tab w:val="left" w:pos="10992"/>
+          <w:tab w:val="left" w:pos="11908"/>
+          <w:tab w:val="left" w:pos="12824"/>
+          <w:tab w:val="left" w:pos="13740"/>
+          <w:tab w:val="left" w:pos="14656"/>
+        </w:tabs>
+        <w:spacing w:after="0" w:line="240" w:lineRule="auto"/>
+        <w:rPr>
+          <w:rFonts w:ascii="Courier New" w:eastAsia="Times New Roman" w:hAnsi="Courier New" w:cs="Courier New"/>
+          <w:sz w:val="20"/>
+          <w:szCs w:val="20"/>
+          <w:lang w:eastAsia="en-SG"/>
+        </w:rPr>
+      </w:pPr>
+      <w:r>
+        <w:rPr>
+          <w:rFonts w:ascii="Courier New" w:eastAsia="Times New Roman" w:hAnsi="Courier New" w:cs="Courier New"/>
+          <w:sz w:val="20"/>
+          <w:szCs w:val="20"/>
+          <w:lang w:eastAsia="en-SG"/>
+        </w:rPr>
+        <w:t xml:space="preserve">INTO TABLE </w:t>
+      </w:r>
+      <w:r>
+        <w:rPr>
+          <w:rFonts w:ascii="Courier New" w:eastAsia="Times New Roman" w:hAnsi="Courier New" w:cs="Courier New"/>
+          <w:sz w:val="20"/>
+          <w:szCs w:val="20"/>
+          <w:lang w:eastAsia="en-SG"/>
+        </w:rPr>
+        <w:t>nusbank.users</w:t>
+      </w:r>
+    </w:p>
+    <w:p>
+      <w:pPr>
+        <w:tabs>
+          <w:tab w:val="left" w:pos="916"/>
+          <w:tab w:val="left" w:pos="1832"/>
+          <w:tab w:val="left" w:pos="2748"/>
+          <w:tab w:val="left" w:pos="3664"/>
+          <w:tab w:val="left" w:pos="4580"/>
+          <w:tab w:val="left" w:pos="5496"/>
+          <w:tab w:val="left" w:pos="6412"/>
+          <w:tab w:val="left" w:pos="7328"/>
+          <w:tab w:val="left" w:pos="8244"/>
+          <w:tab w:val="left" w:pos="9160"/>
+          <w:tab w:val="left" w:pos="10076"/>
+          <w:tab w:val="left" w:pos="10992"/>
+          <w:tab w:val="left" w:pos="11908"/>
+          <w:tab w:val="left" w:pos="12824"/>
+          <w:tab w:val="left" w:pos="13740"/>
+          <w:tab w:val="left" w:pos="14656"/>
+        </w:tabs>
+        <w:spacing w:after="0" w:line="240" w:lineRule="auto"/>
+        <w:rPr>
+          <w:rFonts w:ascii="Courier New" w:eastAsia="Times New Roman" w:hAnsi="Courier New" w:cs="Courier New"/>
+          <w:sz w:val="20"/>
+          <w:szCs w:val="20"/>
+          <w:lang w:eastAsia="en-SG"/>
+        </w:rPr>
+      </w:pPr>
+      <w:r>
+        <w:rPr>
+          <w:rFonts w:ascii="Courier New" w:eastAsia="Times New Roman" w:hAnsi="Courier New" w:cs="Courier New"/>
+          <w:sz w:val="20"/>
+          <w:szCs w:val="20"/>
+          <w:lang w:eastAsia="en-SG"/>
+        </w:rPr>
+        <w:t xml:space="preserve">COLUMNS TERMINATED BY </w:t>
+      </w:r>
+      <w:r>
+        <w:rPr>
+          <w:rFonts w:ascii="Courier New" w:eastAsia="Times New Roman" w:hAnsi="Courier New" w:cs="Courier New"/>
+          <w:sz w:val="20"/>
+          <w:szCs w:val="20"/>
+          <w:lang w:eastAsia="en-SG"/>
+        </w:rPr>
+        <w:t>‘,’</w:t>
+      </w:r>
+    </w:p>
+    <w:p>
+      <w:pPr>
+        <w:tabs>
+          <w:tab w:val="left" w:pos="916"/>
+          <w:tab w:val="left" w:pos="1832"/>
+          <w:tab w:val="left" w:pos="2748"/>
+          <w:tab w:val="left" w:pos="3664"/>
+          <w:tab w:val="left" w:pos="4580"/>
+          <w:tab w:val="left" w:pos="5496"/>
+          <w:tab w:val="left" w:pos="6412"/>
+          <w:tab w:val="left" w:pos="7328"/>
+          <w:tab w:val="left" w:pos="8244"/>
+          <w:tab w:val="left" w:pos="9160"/>
+          <w:tab w:val="left" w:pos="10076"/>
+          <w:tab w:val="left" w:pos="10992"/>
+          <w:tab w:val="left" w:pos="11908"/>
+          <w:tab w:val="left" w:pos="12824"/>
+          <w:tab w:val="left" w:pos="13740"/>
+          <w:tab w:val="left" w:pos="14656"/>
+        </w:tabs>
+        <w:spacing w:after="0" w:line="240" w:lineRule="auto"/>
+        <w:rPr>
+          <w:rFonts w:ascii="Courier New" w:eastAsia="Times New Roman" w:hAnsi="Courier New" w:cs="Courier New"/>
+          <w:sz w:val="20"/>
+          <w:szCs w:val="20"/>
+          <w:lang w:eastAsia="en-SG"/>
+        </w:rPr>
+      </w:pPr>
+      <w:r>
+        <w:rPr>
+          <w:rFonts w:ascii="Courier New" w:eastAsia="Times New Roman" w:hAnsi="Courier New" w:cs="Courier New"/>
+          <w:sz w:val="20"/>
+          <w:szCs w:val="20"/>
+          <w:lang w:eastAsia="en-SG"/>
+        </w:rPr>
+        <w:t xml:space="preserve">OPTIONALLY ENCLOSED BY </w:t>
+      </w:r>
+      <w:r>
+        <w:rPr>
+          <w:rFonts w:ascii="Courier New" w:eastAsia="Times New Roman" w:hAnsi="Courier New" w:cs="Courier New"/>
+          <w:sz w:val="20"/>
+          <w:szCs w:val="20"/>
+          <w:lang w:eastAsia="en-SG"/>
+        </w:rPr>
+        <w:t>‘</w:t>
+      </w:r>
+      <w:r>
+        <w:rPr>
+          <w:rFonts w:ascii="Courier New" w:eastAsia="Times New Roman" w:hAnsi="Courier New" w:cs="Courier New"/>
+          <w:sz w:val="20"/>
+          <w:szCs w:val="20"/>
+          <w:lang w:eastAsia="en-SG"/>
+        </w:rPr>
+        <w:t>"</w:t>
+      </w:r>
+      <w:r>
+        <w:rPr>
+          <w:rFonts w:ascii="Courier New" w:eastAsia="Times New Roman" w:hAnsi="Courier New" w:cs="Courier New"/>
+          <w:sz w:val="20"/>
+          <w:szCs w:val="20"/>
+          <w:lang w:eastAsia="en-SG"/>
+        </w:rPr>
+        <w:t>’</w:t>
+      </w:r>
+    </w:p>
+    <w:p>
+      <w:pPr>
+        <w:tabs>
+          <w:tab w:val="left" w:pos="916"/>
+          <w:tab w:val="left" w:pos="1832"/>
+          <w:tab w:val="left" w:pos="2748"/>
+          <w:tab w:val="left" w:pos="3664"/>
+          <w:tab w:val="left" w:pos="4580"/>
+          <w:tab w:val="left" w:pos="5496"/>
+          <w:tab w:val="left" w:pos="6412"/>
+          <w:tab w:val="left" w:pos="7328"/>
+          <w:tab w:val="left" w:pos="8244"/>
+          <w:tab w:val="left" w:pos="9160"/>
+          <w:tab w:val="left" w:pos="10076"/>
+          <w:tab w:val="left" w:pos="10992"/>
+          <w:tab w:val="left" w:pos="11908"/>
+          <w:tab w:val="left" w:pos="12824"/>
+          <w:tab w:val="left" w:pos="13740"/>
+          <w:tab w:val="left" w:pos="14656"/>
+        </w:tabs>
+        <w:spacing w:after="0" w:line="240" w:lineRule="auto"/>
+        <w:rPr>
+          <w:rFonts w:ascii="Courier New" w:eastAsia="Times New Roman" w:hAnsi="Courier New" w:cs="Courier New"/>
+          <w:sz w:val="20"/>
+          <w:szCs w:val="20"/>
+          <w:lang w:eastAsia="en-SG"/>
+        </w:rPr>
+      </w:pPr>
+      <w:r>
+        <w:rPr>
+          <w:rFonts w:ascii="Courier New" w:eastAsia="Times New Roman" w:hAnsi="Courier New" w:cs="Courier New"/>
+          <w:sz w:val="20"/>
+          <w:szCs w:val="20"/>
+          <w:lang w:eastAsia="en-SG"/>
+        </w:rPr>
+        <w:t xml:space="preserve">ESCAPED BY </w:t>
+      </w:r>
+      <w:r>
+        <w:rPr>
+          <w:rFonts w:ascii="Courier New" w:eastAsia="Times New Roman" w:hAnsi="Courier New" w:cs="Courier New"/>
+          <w:sz w:val="20"/>
+          <w:szCs w:val="20"/>
+          <w:lang w:eastAsia="en-SG"/>
+        </w:rPr>
+        <w:t>‘</w:t>
+      </w:r>
+      <w:r>
+        <w:rPr>
+          <w:rFonts w:ascii="Courier New" w:eastAsia="Times New Roman" w:hAnsi="Courier New" w:cs="Courier New"/>
+          <w:sz w:val="20"/>
+          <w:szCs w:val="20"/>
+          <w:lang w:eastAsia="en-SG"/>
+        </w:rPr>
+        <w:t>"</w:t>
+      </w:r>
+      <w:r>
+        <w:rPr>
+          <w:rFonts w:ascii="Courier New" w:eastAsia="Times New Roman" w:hAnsi="Courier New" w:cs="Courier New"/>
+          <w:sz w:val="20"/>
+          <w:szCs w:val="20"/>
+          <w:lang w:eastAsia="en-SG"/>
+        </w:rPr>
+        <w:t>’</w:t>
+      </w:r>
+    </w:p>
+    <w:p>
+      <w:pPr>
+        <w:tabs>
+          <w:tab w:val="left" w:pos="916"/>
+          <w:tab w:val="left" w:pos="1832"/>
+          <w:tab w:val="left" w:pos="2748"/>
+          <w:tab w:val="left" w:pos="3664"/>
+          <w:tab w:val="left" w:pos="4580"/>
+          <w:tab w:val="left" w:pos="5496"/>
+          <w:tab w:val="left" w:pos="6412"/>
+          <w:tab w:val="left" w:pos="7328"/>
+          <w:tab w:val="left" w:pos="8244"/>
+          <w:tab w:val="left" w:pos="9160"/>
+          <w:tab w:val="left" w:pos="10076"/>
+          <w:tab w:val="left" w:pos="10992"/>
+          <w:tab w:val="left" w:pos="11908"/>
+          <w:tab w:val="left" w:pos="12824"/>
+          <w:tab w:val="left" w:pos="13740"/>
+          <w:tab w:val="left" w:pos="14656"/>
+        </w:tabs>
+        <w:spacing w:after="0" w:line="240" w:lineRule="auto"/>
+        <w:rPr>
+          <w:rFonts w:ascii="Courier New" w:eastAsia="Times New Roman" w:hAnsi="Courier New" w:cs="Courier New"/>
+          <w:sz w:val="20"/>
+          <w:szCs w:val="20"/>
+          <w:lang w:eastAsia="en-SG"/>
+        </w:rPr>
+      </w:pPr>
+      <w:r>
+        <w:rPr>
+          <w:rFonts w:ascii="Courier New" w:eastAsia="Times New Roman" w:hAnsi="Courier New" w:cs="Courier New"/>
+          <w:sz w:val="20"/>
+          <w:szCs w:val="20"/>
+          <w:lang w:eastAsia="en-SG"/>
+        </w:rPr>
+        <w:t xml:space="preserve">LINES TERMINATED BY </w:t>
+      </w:r>
+      <w:r>
+        <w:rPr>
+          <w:rFonts w:ascii="Courier New" w:eastAsia="Times New Roman" w:hAnsi="Courier New" w:cs="Courier New"/>
+          <w:sz w:val="20"/>
+          <w:szCs w:val="20"/>
+          <w:lang w:eastAsia="en-SG"/>
+        </w:rPr>
+        <w:t>‘</w:t>
+      </w:r>
+      <w:r>
+        <w:rPr>
+          <w:rFonts w:ascii="Courier New" w:eastAsia="Times New Roman" w:hAnsi="Courier New" w:cs="Courier New"/>
+          <w:sz w:val="20"/>
+          <w:szCs w:val="20"/>
+          <w:lang w:eastAsia="en-SG"/>
+        </w:rPr>
+        <w:t>\n</w:t>
+      </w:r>
+      <w:r>
+        <w:rPr>
+          <w:rFonts w:ascii="Courier New" w:eastAsia="Times New Roman" w:hAnsi="Courier New" w:cs="Courier New"/>
+          <w:sz w:val="20"/>
+          <w:szCs w:val="20"/>
+          <w:lang w:eastAsia="en-SG"/>
+        </w:rPr>
+        <w:t>’</w:t>
+      </w:r>
+    </w:p>
+    <w:p/>
+    <w:p>
+      <w:r>
+        <w:t>LOAD DATA INFILE "C:/ProgramData/MySQL/MySQL Server 8.0/Uploads/users.csv"</w:t>
+      </w:r>
+    </w:p>
+    <w:p>
+      <w:r>
+        <w:t xml:space="preserve">    -&gt; INTO TABLE nusbank.users</w:t>
+      </w:r>
+    </w:p>
+    <w:p>
+      <w:r>
+        <w:t xml:space="preserve">    -&gt; COLUMNS TERMINATED BY `,`</w:t>
+      </w:r>
+    </w:p>
+    <w:p>
+      <w:r>
+        <w:t xml:space="preserve">    -&gt; ESCAPED BY '"'</w:t>
+      </w:r>
+    </w:p>
+    <w:p>
+      <w:r>
+        <w:t xml:space="preserve">    -&gt; LINES TERMINATED BY '\n'</w:t>
+      </w:r>
+    </w:p>
+    <w:p>
+      <w:r>
+        <w:t xml:space="preserve">    -&gt; ;</w:t>
+      </w:r>
     </w:p>
     <w:sectPr>
       <w:pgSz w:w="11906" w:h="16838"/>
@@ -1057,7 +1672,263 @@
 
 <file path=word/numbering.xml><?xml version="1.0" encoding="utf-8"?>
 <w:numbering xmlns:wpc="http://schemas.microsoft.com/office/word/2010/wordprocessingCanvas" xmlns:cx="http://schemas.microsoft.com/office/drawing/2014/chartex" xmlns:cx1="http://schemas.microsoft.com/office/drawing/2015/9/8/chartex" xmlns:cx2="http://schemas.microsoft.com/office/drawing/2015/10/21/chartex" xmlns:cx3="http://schemas.microsoft.com/office/drawing/2016/5/9/chartex" xmlns:cx4="http://schemas.microsoft.com/office/drawing/2016/5/10/chartex" xmlns:cx5="http://schemas.microsoft.com/office/drawing/2016/5/11/chartex" xmlns:cx6="http://schemas.microsoft.com/office/drawing/2016/5/12/chartex" xmlns:cx7="http://schemas.microsoft.com/office/drawing/2016/5/13/chartex" xmlns:cx8="http://schemas.microsoft.com/office/drawing/2016/5/14/chartex" xmlns:mc="http://schemas.openxmlformats.org/markup-compatibility/2006" xmlns:aink="http://schemas.microsoft.com/office/drawing/2016/ink" xmlns:am3d="http://schemas.microsoft.com/office/drawing/2017/model3d" xmlns:o="urn:schemas-microsoft-com:office:office" xmlns:r="http://schemas.openxmlformats.org/officeDocument/2006/relationships" xmlns:m="http://schemas.openxmlformats.org/officeDocument/2006/math" xmlns:v="urn:schemas-microsoft-com:vml" xmlns:wp14="http://schemas.microsoft.com/office/word/2010/wordprocessingDrawing" xmlns:wp="http://schemas.openxmlformats.org/drawingml/2006/wordprocessingDrawing" xmlns:w10="urn:schemas-microsoft-com:office:word" xmlns:w="http://schemas.openxmlformats.org/wordprocessingml/2006/main" xmlns:w14="http://schemas.microsoft.com/office/word/2010/wordml" xmlns:w15="http://schemas.microsoft.com/office/word/2012/wordml" xmlns:w16cex="http://schemas.microsoft.com/office/word/2018/wordml/cex" xmlns:w16cid="http://schemas.microsoft.com/office/word/2016/wordml/cid" xmlns:w16="http://schemas.microsoft.com/office/word/2018/wordml" xmlns:w16se="http://schemas.microsoft.com/office/word/2015/wordml/symex" xmlns:wpg="http://schemas.microsoft.com/office/word/2010/wordprocessingGroup" xmlns:wpi="http://schemas.microsoft.com/office/word/2010/wordprocessingInk" xmlns:wne="http://schemas.microsoft.com/office/word/2006/wordml" xmlns:wps="http://schemas.microsoft.com/office/word/2010/wordprocessingShape" mc:Ignorable="w14 w15 w16se w16cid w16 w16cex wp14">
+  <w:numPicBullet w:numPicBulletId="0">
+    <w:pict>
+      <v:shapetype id="_x0000_t75" coordsize="21600,21600" o:spt="75" o:preferrelative="t" path="m@4@5l@4@11@9@11@9@5xe" filled="f" stroked="f">
+        <v:stroke joinstyle="miter"/>
+        <v:formulas>
+          <v:f eqn="if lineDrawn pixelLineWidth 0"/>
+          <v:f eqn="sum @0 1 0"/>
+          <v:f eqn="sum 0 0 @1"/>
+          <v:f eqn="prod @2 1 2"/>
+          <v:f eqn="prod @3 21600 pixelWidth"/>
+          <v:f eqn="prod @3 21600 pixelHeight"/>
+          <v:f eqn="sum @0 0 1"/>
+          <v:f eqn="prod @6 1 2"/>
+          <v:f eqn="prod @7 21600 pixelWidth"/>
+          <v:f eqn="sum @8 21600 0"/>
+          <v:f eqn="prod @7 21600 pixelHeight"/>
+          <v:f eqn="sum @10 21600 0"/>
+        </v:formulas>
+        <v:path o:extrusionok="f" gradientshapeok="t" o:connecttype="rect"/>
+        <o:lock v:ext="edit" aspectratio="t"/>
+      </v:shapetype>
+      <v:shape id="_x0000_i1064" type="#_x0000_t75" style="width:39pt;height:14.4pt" o:bullet="t">
+        <v:imagedata r:id="rId1" o:title="mysql"/>
+      </v:shape>
+    </w:pict>
+  </w:numPicBullet>
   <w:abstractNum w:abstractNumId="0" w15:restartNumberingAfterBreak="0">
+    <w:nsid w:val="07B604BD"/>
+    <w:multiLevelType w:val="hybridMultilevel"/>
+    <w:tmpl w:val="D6783690"/>
+    <w:lvl w:ilvl="0" w:tplc="E82A1EE0">
+      <w:start w:val="1"/>
+      <w:numFmt w:val="bullet"/>
+      <w:lvlText w:val=""/>
+      <w:lvlPicBulletId w:val="0"/>
+      <w:lvlJc w:val="left"/>
+      <w:pPr>
+        <w:ind w:left="720" w:hanging="360"/>
+      </w:pPr>
+      <w:rPr>
+        <w:rFonts w:ascii="Symbol" w:hAnsi="Symbol" w:hint="default"/>
+        <w:color w:val="auto"/>
+      </w:rPr>
+    </w:lvl>
+    <w:lvl w:ilvl="1" w:tplc="48090003">
+      <w:start w:val="1"/>
+      <w:numFmt w:val="bullet"/>
+      <w:lvlText w:val="o"/>
+      <w:lvlJc w:val="left"/>
+      <w:pPr>
+        <w:ind w:left="1440" w:hanging="360"/>
+      </w:pPr>
+      <w:rPr>
+        <w:rFonts w:ascii="Courier New" w:hAnsi="Courier New" w:cs="Courier New" w:hint="default"/>
+      </w:rPr>
+    </w:lvl>
+    <w:lvl w:ilvl="2" w:tplc="48090005" w:tentative="1">
+      <w:start w:val="1"/>
+      <w:numFmt w:val="bullet"/>
+      <w:lvlText w:val=""/>
+      <w:lvlJc w:val="left"/>
+      <w:pPr>
+        <w:ind w:left="2160" w:hanging="360"/>
+      </w:pPr>
+      <w:rPr>
+        <w:rFonts w:ascii="Wingdings" w:hAnsi="Wingdings" w:hint="default"/>
+      </w:rPr>
+    </w:lvl>
+    <w:lvl w:ilvl="3" w:tplc="48090001" w:tentative="1">
+      <w:start w:val="1"/>
+      <w:numFmt w:val="bullet"/>
+      <w:lvlText w:val=""/>
+      <w:lvlJc w:val="left"/>
+      <w:pPr>
+        <w:ind w:left="2880" w:hanging="360"/>
+      </w:pPr>
+      <w:rPr>
+        <w:rFonts w:ascii="Symbol" w:hAnsi="Symbol" w:hint="default"/>
+      </w:rPr>
+    </w:lvl>
+    <w:lvl w:ilvl="4" w:tplc="48090003" w:tentative="1">
+      <w:start w:val="1"/>
+      <w:numFmt w:val="bullet"/>
+      <w:lvlText w:val="o"/>
+      <w:lvlJc w:val="left"/>
+      <w:pPr>
+        <w:ind w:left="3600" w:hanging="360"/>
+      </w:pPr>
+      <w:rPr>
+        <w:rFonts w:ascii="Courier New" w:hAnsi="Courier New" w:cs="Courier New" w:hint="default"/>
+      </w:rPr>
+    </w:lvl>
+    <w:lvl w:ilvl="5" w:tplc="48090005" w:tentative="1">
+      <w:start w:val="1"/>
+      <w:numFmt w:val="bullet"/>
+      <w:lvlText w:val=""/>
+      <w:lvlJc w:val="left"/>
+      <w:pPr>
+        <w:ind w:left="4320" w:hanging="360"/>
+      </w:pPr>
+      <w:rPr>
+        <w:rFonts w:ascii="Wingdings" w:hAnsi="Wingdings" w:hint="default"/>
+      </w:rPr>
+    </w:lvl>
+    <w:lvl w:ilvl="6" w:tplc="48090001" w:tentative="1">
+      <w:start w:val="1"/>
+      <w:numFmt w:val="bullet"/>
+      <w:lvlText w:val=""/>
+      <w:lvlJc w:val="left"/>
+      <w:pPr>
+        <w:ind w:left="5040" w:hanging="360"/>
+      </w:pPr>
+      <w:rPr>
+        <w:rFonts w:ascii="Symbol" w:hAnsi="Symbol" w:hint="default"/>
+      </w:rPr>
+    </w:lvl>
+    <w:lvl w:ilvl="7" w:tplc="48090003" w:tentative="1">
+      <w:start w:val="1"/>
+      <w:numFmt w:val="bullet"/>
+      <w:lvlText w:val="o"/>
+      <w:lvlJc w:val="left"/>
+      <w:pPr>
+        <w:ind w:left="5760" w:hanging="360"/>
+      </w:pPr>
+      <w:rPr>
+        <w:rFonts w:ascii="Courier New" w:hAnsi="Courier New" w:cs="Courier New" w:hint="default"/>
+      </w:rPr>
+    </w:lvl>
+    <w:lvl w:ilvl="8" w:tplc="48090005" w:tentative="1">
+      <w:start w:val="1"/>
+      <w:numFmt w:val="bullet"/>
+      <w:lvlText w:val=""/>
+      <w:lvlJc w:val="left"/>
+      <w:pPr>
+        <w:ind w:left="6480" w:hanging="360"/>
+      </w:pPr>
+      <w:rPr>
+        <w:rFonts w:ascii="Wingdings" w:hAnsi="Wingdings" w:hint="default"/>
+      </w:rPr>
+    </w:lvl>
+  </w:abstractNum>
+  <w:abstractNum w:abstractNumId="1" w15:restartNumberingAfterBreak="0">
+    <w:nsid w:val="11A517D4"/>
+    <w:multiLevelType w:val="hybridMultilevel"/>
+    <w:tmpl w:val="A072E608"/>
+    <w:lvl w:ilvl="0" w:tplc="E82A1EE0">
+      <w:start w:val="1"/>
+      <w:numFmt w:val="bullet"/>
+      <w:lvlText w:val=""/>
+      <w:lvlPicBulletId w:val="0"/>
+      <w:lvlJc w:val="left"/>
+      <w:pPr>
+        <w:ind w:left="720" w:hanging="360"/>
+      </w:pPr>
+      <w:rPr>
+        <w:rFonts w:ascii="Symbol" w:hAnsi="Symbol" w:hint="default"/>
+        <w:color w:val="auto"/>
+      </w:rPr>
+    </w:lvl>
+    <w:lvl w:ilvl="1" w:tplc="48090003" w:tentative="1">
+      <w:start w:val="1"/>
+      <w:numFmt w:val="bullet"/>
+      <w:lvlText w:val="o"/>
+      <w:lvlJc w:val="left"/>
+      <w:pPr>
+        <w:ind w:left="1440" w:hanging="360"/>
+      </w:pPr>
+      <w:rPr>
+        <w:rFonts w:ascii="Courier New" w:hAnsi="Courier New" w:cs="Courier New" w:hint="default"/>
+      </w:rPr>
+    </w:lvl>
+    <w:lvl w:ilvl="2" w:tplc="48090005" w:tentative="1">
+      <w:start w:val="1"/>
+      <w:numFmt w:val="bullet"/>
+      <w:lvlText w:val=""/>
+      <w:lvlJc w:val="left"/>
+      <w:pPr>
+        <w:ind w:left="2160" w:hanging="360"/>
+      </w:pPr>
+      <w:rPr>
+        <w:rFonts w:ascii="Wingdings" w:hAnsi="Wingdings" w:hint="default"/>
+      </w:rPr>
+    </w:lvl>
+    <w:lvl w:ilvl="3" w:tplc="48090001" w:tentative="1">
+      <w:start w:val="1"/>
+      <w:numFmt w:val="bullet"/>
+      <w:lvlText w:val=""/>
+      <w:lvlJc w:val="left"/>
+      <w:pPr>
+        <w:ind w:left="2880" w:hanging="360"/>
+      </w:pPr>
+      <w:rPr>
+        <w:rFonts w:ascii="Symbol" w:hAnsi="Symbol" w:hint="default"/>
+      </w:rPr>
+    </w:lvl>
+    <w:lvl w:ilvl="4" w:tplc="48090003" w:tentative="1">
+      <w:start w:val="1"/>
+      <w:numFmt w:val="bullet"/>
+      <w:lvlText w:val="o"/>
+      <w:lvlJc w:val="left"/>
+      <w:pPr>
+        <w:ind w:left="3600" w:hanging="360"/>
+      </w:pPr>
+      <w:rPr>
+        <w:rFonts w:ascii="Courier New" w:hAnsi="Courier New" w:cs="Courier New" w:hint="default"/>
+      </w:rPr>
+    </w:lvl>
+    <w:lvl w:ilvl="5" w:tplc="48090005" w:tentative="1">
+      <w:start w:val="1"/>
+      <w:numFmt w:val="bullet"/>
+      <w:lvlText w:val=""/>
+      <w:lvlJc w:val="left"/>
+      <w:pPr>
+        <w:ind w:left="4320" w:hanging="360"/>
+      </w:pPr>
+      <w:rPr>
+        <w:rFonts w:ascii="Wingdings" w:hAnsi="Wingdings" w:hint="default"/>
+      </w:rPr>
+    </w:lvl>
+    <w:lvl w:ilvl="6" w:tplc="48090001" w:tentative="1">
+      <w:start w:val="1"/>
+      <w:numFmt w:val="bullet"/>
+      <w:lvlText w:val=""/>
+      <w:lvlJc w:val="left"/>
+      <w:pPr>
+        <w:ind w:left="5040" w:hanging="360"/>
+      </w:pPr>
+      <w:rPr>
+        <w:rFonts w:ascii="Symbol" w:hAnsi="Symbol" w:hint="default"/>
+      </w:rPr>
+    </w:lvl>
+    <w:lvl w:ilvl="7" w:tplc="48090003" w:tentative="1">
+      <w:start w:val="1"/>
+      <w:numFmt w:val="bullet"/>
+      <w:lvlText w:val="o"/>
+      <w:lvlJc w:val="left"/>
+      <w:pPr>
+        <w:ind w:left="5760" w:hanging="360"/>
+      </w:pPr>
+      <w:rPr>
+        <w:rFonts w:ascii="Courier New" w:hAnsi="Courier New" w:cs="Courier New" w:hint="default"/>
+      </w:rPr>
+    </w:lvl>
+    <w:lvl w:ilvl="8" w:tplc="48090005" w:tentative="1">
+      <w:start w:val="1"/>
+      <w:numFmt w:val="bullet"/>
+      <w:lvlText w:val=""/>
+      <w:lvlJc w:val="left"/>
+      <w:pPr>
+        <w:ind w:left="6480" w:hanging="360"/>
+      </w:pPr>
+      <w:rPr>
+        <w:rFonts w:ascii="Wingdings" w:hAnsi="Wingdings" w:hint="default"/>
+      </w:rPr>
+    </w:lvl>
+  </w:abstractNum>
+  <w:abstractNum w:abstractNumId="2" w15:restartNumberingAfterBreak="0">
     <w:nsid w:val="1F525741"/>
     <w:multiLevelType w:val="hybridMultilevel"/>
     <w:tmpl w:val="C59223C4"/>
@@ -1146,7 +2017,93 @@
       </w:pPr>
     </w:lvl>
   </w:abstractNum>
-  <w:abstractNum w:abstractNumId="1" w15:restartNumberingAfterBreak="0">
+  <w:abstractNum w:abstractNumId="3" w15:restartNumberingAfterBreak="0">
+    <w:nsid w:val="71BF0314"/>
+    <w:multiLevelType w:val="multilevel"/>
+    <w:tmpl w:val="4809001D"/>
+    <w:lvl w:ilvl="0">
+      <w:start w:val="1"/>
+      <w:numFmt w:val="decimal"/>
+      <w:lvlText w:val="%1)"/>
+      <w:lvlJc w:val="left"/>
+      <w:pPr>
+        <w:ind w:left="360" w:hanging="360"/>
+      </w:pPr>
+    </w:lvl>
+    <w:lvl w:ilvl="1">
+      <w:start w:val="1"/>
+      <w:numFmt w:val="lowerLetter"/>
+      <w:lvlText w:val="%2)"/>
+      <w:lvlJc w:val="left"/>
+      <w:pPr>
+        <w:ind w:left="720" w:hanging="360"/>
+      </w:pPr>
+    </w:lvl>
+    <w:lvl w:ilvl="2">
+      <w:start w:val="1"/>
+      <w:numFmt w:val="lowerRoman"/>
+      <w:lvlText w:val="%3)"/>
+      <w:lvlJc w:val="left"/>
+      <w:pPr>
+        <w:ind w:left="1080" w:hanging="360"/>
+      </w:pPr>
+    </w:lvl>
+    <w:lvl w:ilvl="3">
+      <w:start w:val="1"/>
+      <w:numFmt w:val="decimal"/>
+      <w:lvlText w:val="(%4)"/>
+      <w:lvlJc w:val="left"/>
+      <w:pPr>
+        <w:ind w:left="1440" w:hanging="360"/>
+      </w:pPr>
+    </w:lvl>
+    <w:lvl w:ilvl="4">
+      <w:start w:val="1"/>
+      <w:numFmt w:val="lowerLetter"/>
+      <w:lvlText w:val="(%5)"/>
+      <w:lvlJc w:val="left"/>
+      <w:pPr>
+        <w:ind w:left="1800" w:hanging="360"/>
+      </w:pPr>
+    </w:lvl>
+    <w:lvl w:ilvl="5">
+      <w:start w:val="1"/>
+      <w:numFmt w:val="lowerRoman"/>
+      <w:lvlText w:val="(%6)"/>
+      <w:lvlJc w:val="left"/>
+      <w:pPr>
+        <w:ind w:left="2160" w:hanging="360"/>
+      </w:pPr>
+    </w:lvl>
+    <w:lvl w:ilvl="6">
+      <w:start w:val="1"/>
+      <w:numFmt w:val="decimal"/>
+      <w:lvlText w:val="%7."/>
+      <w:lvlJc w:val="left"/>
+      <w:pPr>
+        <w:ind w:left="2520" w:hanging="360"/>
+      </w:pPr>
+    </w:lvl>
+    <w:lvl w:ilvl="7">
+      <w:start w:val="1"/>
+      <w:numFmt w:val="lowerLetter"/>
+      <w:lvlText w:val="%8."/>
+      <w:lvlJc w:val="left"/>
+      <w:pPr>
+        <w:ind w:left="2880" w:hanging="360"/>
+      </w:pPr>
+    </w:lvl>
+    <w:lvl w:ilvl="8">
+      <w:start w:val="1"/>
+      <w:numFmt w:val="lowerRoman"/>
+      <w:lvlText w:val="%9."/>
+      <w:lvlJc w:val="left"/>
+      <w:pPr>
+        <w:ind w:left="3240" w:hanging="360"/>
+      </w:pPr>
+    </w:lvl>
+  </w:abstractNum>
+  <w:abstractNum w:abstractNumId="4" w15:restartNumberingAfterBreak="0">
     <w:nsid w:val="75546A35"/>
     <w:multiLevelType w:val="hybridMultilevel"/>
     <w:tmpl w:val="045C9E28"/>
@@ -1236,9 +2193,18 @@
     </w:lvl>
   </w:abstractNum>
   <w:num w:numId="1">
+    <w:abstractNumId w:val="4"/>
+  </w:num>
+  <w:num w:numId="2">
+    <w:abstractNumId w:val="2"/>
+  </w:num>
+  <w:num w:numId="3">
+    <w:abstractNumId w:val="3"/>
+  </w:num>
+  <w:num w:numId="4">
     <w:abstractNumId w:val="1"/>
   </w:num>
-  <w:num w:numId="2">
+  <w:num w:numId="5">
     <w:abstractNumId w:val="0"/>
   </w:num>
 </w:numbering>
@@ -1700,6 +2666,71 @@
       </w:tblBorders>
     </w:tblPr>
   </w:style>
+  <w:style w:type="paragraph" w:styleId="HTMLPreformatted">
+    <w:name w:val="HTML Preformatted"/>
+    <w:basedOn w:val="Normal"/>
+    <w:link w:val="HTMLPreformattedChar"/>
+    <w:uiPriority w:val="99"/>
+    <w:semiHidden/>
+    <w:unhideWhenUsed/>
+    <w:rsid w:val="00945548"/>
+    <w:pPr>
+      <w:tabs>
+        <w:tab w:val="left" w:pos="916"/>
+        <w:tab w:val="left" w:pos="1832"/>
+        <w:tab w:val="left" w:pos="2748"/>
+        <w:tab w:val="left" w:pos="3664"/>
+        <w:tab w:val="left" w:pos="4580"/>
+        <w:tab w:val="left" w:pos="5496"/>
+        <w:tab w:val="left" w:pos="6412"/>
+        <w:tab w:val="left" w:pos="7328"/>
+        <w:tab w:val="left" w:pos="8244"/>
+        <w:tab w:val="left" w:pos="9160"/>
+        <w:tab w:val="left" w:pos="10076"/>
+        <w:tab w:val="left" w:pos="10992"/>
+        <w:tab w:val="left" w:pos="11908"/>
+        <w:tab w:val="left" w:pos="12824"/>
+        <w:tab w:val="left" w:pos="13740"/>
+        <w:tab w:val="left" w:pos="14656"/>
+      </w:tabs>
+      <w:spacing w:after="0" w:line="240" w:lineRule="auto"/>
+    </w:pPr>
+    <w:rPr>
+      <w:rFonts w:ascii="Courier New" w:eastAsia="Times New Roman" w:hAnsi="Courier New" w:cs="Courier New"/>
+      <w:sz w:val="20"/>
+      <w:szCs w:val="20"/>
+      <w:lang w:eastAsia="en-SG"/>
+    </w:rPr>
+  </w:style>
+  <w:style w:type="character" w:customStyle="1" w:styleId="HTMLPreformattedChar">
+    <w:name w:val="HTML Preformatted Char"/>
+    <w:basedOn w:val="DefaultParagraphFont"/>
+    <w:link w:val="HTMLPreformatted"/>
+    <w:uiPriority w:val="99"/>
+    <w:semiHidden/>
+    <w:rsid w:val="00945548"/>
+    <w:rPr>
+      <w:rFonts w:ascii="Courier New" w:eastAsia="Times New Roman" w:hAnsi="Courier New" w:cs="Courier New"/>
+      <w:sz w:val="20"/>
+      <w:szCs w:val="20"/>
+      <w:lang w:eastAsia="en-SG"/>
+    </w:rPr>
+  </w:style>
+  <w:style w:type="character" w:customStyle="1" w:styleId="kwd">
+    <w:name w:val="kwd"/>
+    <w:basedOn w:val="DefaultParagraphFont"/>
+    <w:rsid w:val="00945548"/>
+  </w:style>
+  <w:style w:type="character" w:customStyle="1" w:styleId="pln">
+    <w:name w:val="pln"/>
+    <w:basedOn w:val="DefaultParagraphFont"/>
+    <w:rsid w:val="00945548"/>
+  </w:style>
+  <w:style w:type="character" w:customStyle="1" w:styleId="str">
+    <w:name w:val="str"/>
+    <w:basedOn w:val="DefaultParagraphFont"/>
+    <w:rsid w:val="00945548"/>
+  </w:style>
 </w:styles>
 </file>
 

</xml_diff>